<commit_message>
Lab4: ToDoListModel: fixed editing, added sorting, adjusted unit tests
</commit_message>
<xml_diff>
--- a/OOP/Lab4_Diagrams/Принципи програмування та ООП у 2 лабораторній.docx
+++ b/OOP/Lab4_Diagrams/Принципи програмування та ООП у 2 лабораторній.docx
@@ -44,7 +44,37 @@
         <w:rPr>
           <w:lang w:val="uk-UA"/>
         </w:rPr>
-        <w:t xml:space="preserve">1. Перед </w:t>
+        <w:t xml:space="preserve">1. </w:t>
+      </w:r>
+      <w:r>
+        <w:rPr>
+          <w:lang w:val="en-US"/>
+        </w:rPr>
+        <w:t>Model</w:t>
+      </w:r>
+      <w:r>
+        <w:rPr>
+          <w:lang w:val="uk-UA"/>
+        </w:rPr>
+        <w:t xml:space="preserve"> </w:t>
+      </w:r>
+      <w:r>
+        <w:rPr>
+          <w:lang w:val="en-US"/>
+        </w:rPr>
+        <w:t>View</w:t>
+      </w:r>
+      <w:r>
+        <w:rPr>
+          <w:lang w:val="uk-UA"/>
+        </w:rPr>
+        <w:t xml:space="preserve">. </w:t>
+      </w:r>
+      <w:r>
+        <w:rPr>
+          <w:lang w:val="uk-UA"/>
+        </w:rPr>
+        <w:t xml:space="preserve">Перед </w:t>
       </w:r>
       <w:proofErr w:type="spellStart"/>
       <w:r>
@@ -164,6 +194,111 @@
           <w:lang w:val="uk-UA"/>
         </w:rPr>
         <w:t>.</w:t>
+      </w:r>
+    </w:p>
+    <w:p>
+      <w:pPr>
+        <w:rPr>
+          <w:lang w:val="uk-UA"/>
+        </w:rPr>
+      </w:pPr>
+      <w:r>
+        <w:rPr>
+          <w:lang w:val="uk-UA"/>
+        </w:rPr>
+        <w:t xml:space="preserve">2. </w:t>
+      </w:r>
+      <w:r>
+        <w:rPr>
+          <w:lang w:val="uk-UA"/>
+        </w:rPr>
+        <w:t>Виносив у окремі функції</w:t>
+      </w:r>
+      <w:r>
+        <w:rPr>
+          <w:lang w:val="uk-UA"/>
+        </w:rPr>
+        <w:t>/</w:t>
+      </w:r>
+      <w:r>
+        <w:rPr>
+          <w:lang w:val="uk-UA"/>
+        </w:rPr>
+        <w:t>методи код який повторюється (</w:t>
+      </w:r>
+      <w:r>
+        <w:rPr>
+          <w:lang w:val="en-US"/>
+        </w:rPr>
+        <w:t>file</w:t>
+      </w:r>
+      <w:r>
+        <w:rPr>
+          <w:lang w:val="uk-UA"/>
+        </w:rPr>
+        <w:t xml:space="preserve"> </w:t>
+      </w:r>
+      <w:r>
+        <w:rPr>
+          <w:lang w:val="en-US"/>
+        </w:rPr>
+        <w:t>management</w:t>
+      </w:r>
+      <w:r>
+        <w:rPr>
+          <w:lang w:val="uk-UA"/>
+        </w:rPr>
+        <w:t xml:space="preserve">. </w:t>
+      </w:r>
+      <w:r>
+        <w:rPr>
+          <w:lang w:val="en-US"/>
+        </w:rPr>
+        <w:t>Unit tests).</w:t>
+      </w:r>
+    </w:p>
+    <w:p>
+      <w:pPr>
+        <w:rPr>
+          <w:lang w:val="en-US"/>
+        </w:rPr>
+      </w:pPr>
+      <w:r>
+        <w:rPr>
+          <w:lang w:val="en-US"/>
+        </w:rPr>
+        <w:t>SRP</w:t>
+      </w:r>
+    </w:p>
+    <w:p>
+      <w:pPr>
+        <w:rPr>
+          <w:lang w:val="uk-UA"/>
+        </w:rPr>
+      </w:pPr>
+      <w:r>
+        <w:t>1.</w:t>
+      </w:r>
+      <w:r>
+        <w:t xml:space="preserve"> </w:t>
+      </w:r>
+      <w:r>
+        <w:rPr>
+          <w:lang w:val="uk-UA"/>
+        </w:rPr>
+        <w:t>Класи графічного інт</w:t>
+      </w:r>
+      <w:r>
+        <w:rPr>
+          <w:lang w:val="uk-UA"/>
+        </w:rPr>
+        <w:t>е</w:t>
+      </w:r>
+      <w:r>
+        <w:rPr>
+          <w:lang w:val="uk-UA"/>
+        </w:rPr>
+        <w:t>рфейсу відповідають тільки за відображення та ввід користувача.</w:t>
       </w:r>
       <w:bookmarkStart w:id="0" w:name="_GoBack"/>
       <w:bookmarkEnd w:id="0"/>

</xml_diff>

<commit_message>
Lab4: ToDoList: refactored complete task and unit test for it
</commit_message>
<xml_diff>
--- a/OOP/Lab4_Diagrams/Принципи програмування та ООП у 2 лабораторній.docx
+++ b/OOP/Lab4_Diagrams/Принципи програмування та ООП у 2 лабораторній.docx
@@ -299,6 +299,84 @@
           <w:lang w:val="uk-UA"/>
         </w:rPr>
         <w:t>рфейсу відповідають тільки за відображення та ввід користувача.</w:t>
+      </w:r>
+    </w:p>
+    <w:p>
+      <w:pPr>
+        <w:rPr>
+          <w:lang w:val="en-US"/>
+        </w:rPr>
+      </w:pPr>
+      <w:r>
+        <w:rPr>
+          <w:lang w:val="en-US"/>
+        </w:rPr>
+        <w:t>KISS</w:t>
+      </w:r>
+    </w:p>
+    <w:p>
+      <w:pPr>
+        <w:rPr>
+          <w:lang w:val="uk-UA"/>
+        </w:rPr>
+      </w:pPr>
+      <w:r>
+        <w:rPr>
+          <w:lang w:val="en-US"/>
+        </w:rPr>
+        <w:t xml:space="preserve">1. </w:t>
+      </w:r>
+      <w:r>
+        <w:rPr>
+          <w:lang w:val="uk-UA"/>
+        </w:rPr>
+        <w:t xml:space="preserve">До </w:t>
+      </w:r>
+      <w:proofErr w:type="spellStart"/>
+      <w:r>
+        <w:rPr>
+          <w:lang w:val="uk-UA"/>
+        </w:rPr>
+        <w:t>рефакторингу</w:t>
+      </w:r>
+      <w:proofErr w:type="spellEnd"/>
+      <w:r>
+        <w:rPr>
+          <w:lang w:val="uk-UA"/>
+        </w:rPr>
+        <w:t xml:space="preserve"> використовував </w:t>
+      </w:r>
+      <w:proofErr w:type="spellStart"/>
+      <w:r>
+        <w:rPr>
+          <w:lang w:val="en-US"/>
+        </w:rPr>
+        <w:t>QListWidget</w:t>
+      </w:r>
+      <w:proofErr w:type="spellEnd"/>
+      <w:r>
+        <w:rPr>
+          <w:lang w:val="en-US"/>
+        </w:rPr>
+        <w:t xml:space="preserve">, </w:t>
+      </w:r>
+      <w:r>
+        <w:rPr>
+          <w:lang w:val="uk-UA"/>
+        </w:rPr>
+        <w:t>що простіше</w:t>
+      </w:r>
+      <w:r>
+        <w:rPr>
+          <w:lang w:val="en-US"/>
+        </w:rPr>
+        <w:t xml:space="preserve">, </w:t>
+      </w:r>
+      <w:r>
+        <w:rPr>
+          <w:lang w:val="uk-UA"/>
+        </w:rPr>
+        <w:t>але вирішив від нього відмовитись через інші принципи.</w:t>
       </w:r>
       <w:bookmarkStart w:id="0" w:name="_GoBack"/>
       <w:bookmarkEnd w:id="0"/>

</xml_diff>

<commit_message>
Lab4: ToDoList: removed redundant slot update_list() and signal pomodoro_duration_changed
</commit_message>
<xml_diff>
--- a/OOP/Lab4_Diagrams/Принципи програмування та ООП у 2 лабораторній.docx
+++ b/OOP/Lab4_Diagrams/Принципи програмування та ООП у 2 лабораторній.docx
@@ -317,7 +317,7 @@
     <w:p>
       <w:pPr>
         <w:rPr>
-          <w:lang w:val="uk-UA"/>
+          <w:lang w:val="en-US"/>
         </w:rPr>
       </w:pPr>
       <w:r>
@@ -377,6 +377,30 @@
           <w:lang w:val="uk-UA"/>
         </w:rPr>
         <w:t>але вирішив від нього відмовитись через інші принципи.</w:t>
+      </w:r>
+      <w:r>
+        <w:rPr>
+          <w:lang w:val="en-US"/>
+        </w:rPr>
+        <w:t xml:space="preserve"> </w:t>
+      </w:r>
+      <w:r>
+        <w:rPr>
+          <w:lang w:val="uk-UA"/>
+        </w:rPr>
+        <w:t xml:space="preserve">Але </w:t>
+      </w:r>
+      <w:r>
+        <w:rPr>
+          <w:lang w:val="uk-UA"/>
+        </w:rPr>
+        <w:t xml:space="preserve">згодом код стає простішим при використанні </w:t>
+      </w:r>
+      <w:r>
+        <w:rPr>
+          <w:lang w:val="en-US"/>
+        </w:rPr>
+        <w:t>Model View.</w:t>
       </w:r>
       <w:bookmarkStart w:id="0" w:name="_GoBack"/>
       <w:bookmarkEnd w:id="0"/>

</xml_diff>

<commit_message>
Lab4: ToDoList: refactored write to do list to file
</commit_message>
<xml_diff>
--- a/OOP/Lab4_Diagrams/Принципи програмування та ООП у 2 лабораторній.docx
+++ b/OOP/Lab4_Diagrams/Принципи програмування та ООП у 2 лабораторній.docx
@@ -401,6 +401,38 @@
           <w:lang w:val="en-US"/>
         </w:rPr>
         <w:t>Model View.</w:t>
+      </w:r>
+    </w:p>
+    <w:p>
+      <w:pPr>
+        <w:rPr>
+          <w:lang w:val="uk-UA"/>
+        </w:rPr>
+      </w:pPr>
+      <w:r>
+        <w:rPr>
+          <w:lang w:val="en-US"/>
+        </w:rPr>
+        <w:t xml:space="preserve">Law of Demeter </w:t>
+      </w:r>
+      <w:r>
+        <w:rPr>
+          <w:lang w:val="uk-UA"/>
+        </w:rPr>
+        <w:t>виконується</w:t>
+      </w:r>
+    </w:p>
+    <w:p>
+      <w:pPr>
+        <w:rPr>
+          <w:lang w:val="en-US"/>
+        </w:rPr>
+      </w:pPr>
+      <w:r>
+        <w:rPr>
+          <w:lang w:val="en-US"/>
+        </w:rPr>
+        <w:t>YAGNI</w:t>
       </w:r>
       <w:bookmarkStart w:id="0" w:name="_GoBack"/>
       <w:bookmarkEnd w:id="0"/>

</xml_diff>

<commit_message>
Lab4: refactored file deletion
</commit_message>
<xml_diff>
--- a/OOP/Lab4_Diagrams/Принципи програмування та ООП у 2 лабораторній.docx
+++ b/OOP/Lab4_Diagrams/Принципи програмування та ООП у 2 лабораторній.docx
@@ -425,6 +425,68 @@
     <w:p>
       <w:pPr>
         <w:rPr>
+          <w:lang w:val="uk-UA"/>
+        </w:rPr>
+      </w:pPr>
+      <w:r>
+        <w:rPr>
+          <w:lang w:val="uk-UA"/>
+        </w:rPr>
+        <w:t>Мо</w:t>
+      </w:r>
+      <w:r>
+        <w:rPr>
+          <w:lang w:val="uk-UA"/>
+        </w:rPr>
+        <w:t>жливість розвитку.</w:t>
+      </w:r>
+    </w:p>
+    <w:p>
+      <w:pPr>
+        <w:rPr>
+          <w:lang w:val="uk-UA"/>
+        </w:rPr>
+      </w:pPr>
+      <w:r>
+        <w:rPr>
+          <w:lang w:val="uk-UA"/>
+        </w:rPr>
+        <w:t>Можна добавляти нову функціональність до моделі та вікон за допомогою успадкування</w:t>
+      </w:r>
+      <w:r>
+        <w:rPr>
+          <w:lang w:val="uk-UA"/>
+        </w:rPr>
+        <w:t xml:space="preserve"> та додаванням нових методів</w:t>
+      </w:r>
+      <w:r>
+        <w:rPr>
+          <w:lang w:val="uk-UA"/>
+        </w:rPr>
+        <w:t>.</w:t>
+      </w:r>
+      <w:r>
+        <w:rPr>
+          <w:lang w:val="uk-UA"/>
+        </w:rPr>
+        <w:t xml:space="preserve"> (Але потрібно добавити </w:t>
+      </w:r>
+      <w:r>
+        <w:rPr>
+          <w:lang w:val="en-US"/>
+        </w:rPr>
+        <w:t xml:space="preserve">virtual, </w:t>
+      </w:r>
+      <w:r>
+        <w:rPr>
+          <w:lang w:val="uk-UA"/>
+        </w:rPr>
+        <w:t>якщо це буде потрібно)</w:t>
+      </w:r>
+    </w:p>
+    <w:p>
+      <w:pPr>
+        <w:rPr>
           <w:lang w:val="en-US"/>
         </w:rPr>
       </w:pPr>
@@ -433,6 +495,43 @@
           <w:lang w:val="en-US"/>
         </w:rPr>
         <w:t>YAGNI</w:t>
+      </w:r>
+    </w:p>
+    <w:p>
+      <w:pPr>
+        <w:rPr>
+          <w:lang w:val="uk-UA"/>
+        </w:rPr>
+      </w:pPr>
+      <w:r>
+        <w:rPr>
+          <w:lang w:val="uk-UA"/>
+        </w:rPr>
+        <w:t xml:space="preserve">Не добавив </w:t>
+      </w:r>
+      <w:r>
+        <w:rPr>
+          <w:lang w:val="en-US"/>
+        </w:rPr>
+        <w:t>virtual</w:t>
+      </w:r>
+      <w:r>
+        <w:t xml:space="preserve"> </w:t>
+      </w:r>
+      <w:r>
+        <w:rPr>
+          <w:lang w:val="uk-UA"/>
+        </w:rPr>
+        <w:t>до методів</w:t>
+      </w:r>
+      <w:r>
+        <w:t xml:space="preserve">, </w:t>
+      </w:r>
+      <w:r>
+        <w:rPr>
+          <w:lang w:val="uk-UA"/>
+        </w:rPr>
+        <w:t>бо скоріше за все, класи не будуть розширюватись за допомогою успадкування.</w:t>
       </w:r>
       <w:bookmarkStart w:id="0" w:name="_GoBack"/>
       <w:bookmarkEnd w:id="0"/>

</xml_diff>

<commit_message>
Lab4: removed needless field m_file_name in ToDoListWindow
</commit_message>
<xml_diff>
--- a/OOP/Lab4_Diagrams/Принципи програмування та ООП у 2 лабораторній.docx
+++ b/OOP/Lab4_Diagrams/Принципи програмування та ООП у 2 лабораторній.docx
@@ -5,11 +5,13 @@
     <w:p>
       <w:pPr>
         <w:rPr>
-          <w:lang w:val="uk-UA"/>
-        </w:rPr>
-      </w:pPr>
-      <w:r>
-        <w:rPr>
+          <w:b/>
+          <w:lang w:val="uk-UA"/>
+        </w:rPr>
+      </w:pPr>
+      <w:r>
+        <w:rPr>
+          <w:b/>
           <w:lang w:val="uk-UA"/>
         </w:rPr>
         <w:t>Принципи програмування та ООП у 2 лабораторній.</w:t>
@@ -18,17 +20,20 @@
     <w:p>
       <w:pPr>
         <w:rPr>
-          <w:lang w:val="uk-UA"/>
-        </w:rPr>
-      </w:pPr>
-      <w:r>
-        <w:rPr>
+          <w:b/>
+          <w:lang w:val="uk-UA"/>
+        </w:rPr>
+      </w:pPr>
+      <w:r>
+        <w:rPr>
+          <w:b/>
           <w:lang w:val="en-US"/>
         </w:rPr>
         <w:t>DRY</w:t>
       </w:r>
       <w:r>
         <w:rPr>
+          <w:b/>
           <w:lang w:val="uk-UA"/>
         </w:rPr>
         <w:t xml:space="preserve">: </w:t>
@@ -260,11 +265,13 @@
     <w:p>
       <w:pPr>
         <w:rPr>
-          <w:lang w:val="en-US"/>
-        </w:rPr>
-      </w:pPr>
-      <w:r>
-        <w:rPr>
+          <w:b/>
+          <w:lang w:val="en-US"/>
+        </w:rPr>
+      </w:pPr>
+      <w:r>
+        <w:rPr>
+          <w:b/>
           <w:lang w:val="en-US"/>
         </w:rPr>
         <w:t>SRP</w:t>
@@ -304,11 +311,13 @@
     <w:p>
       <w:pPr>
         <w:rPr>
-          <w:lang w:val="en-US"/>
-        </w:rPr>
-      </w:pPr>
-      <w:r>
-        <w:rPr>
+          <w:b/>
+          <w:lang w:val="en-US"/>
+        </w:rPr>
+      </w:pPr>
+      <w:r>
+        <w:rPr>
+          <w:b/>
           <w:lang w:val="en-US"/>
         </w:rPr>
         <w:t>KISS</w:t>
@@ -411,9 +420,16 @@
       </w:pPr>
       <w:r>
         <w:rPr>
-          <w:lang w:val="en-US"/>
-        </w:rPr>
-        <w:t xml:space="preserve">Law of Demeter </w:t>
+          <w:b/>
+          <w:lang w:val="en-US"/>
+        </w:rPr>
+        <w:t>Law of Demeter</w:t>
+      </w:r>
+      <w:r>
+        <w:rPr>
+          <w:lang w:val="en-US"/>
+        </w:rPr>
+        <w:t xml:space="preserve"> </w:t>
       </w:r>
       <w:r>
         <w:rPr>
@@ -425,17 +441,20 @@
     <w:p>
       <w:pPr>
         <w:rPr>
-          <w:lang w:val="uk-UA"/>
-        </w:rPr>
-      </w:pPr>
-      <w:r>
-        <w:rPr>
+          <w:b/>
+          <w:lang w:val="uk-UA"/>
+        </w:rPr>
+      </w:pPr>
+      <w:r>
+        <w:rPr>
+          <w:b/>
           <w:lang w:val="uk-UA"/>
         </w:rPr>
         <w:t>Мо</w:t>
       </w:r>
       <w:r>
         <w:rPr>
+          <w:b/>
           <w:lang w:val="uk-UA"/>
         </w:rPr>
         <w:t>жливість розвитку.</w:t>
@@ -457,7 +476,15 @@
         <w:rPr>
           <w:lang w:val="uk-UA"/>
         </w:rPr>
-        <w:t xml:space="preserve"> та додаванням нових методів</w:t>
+        <w:t xml:space="preserve"> та додаванням нових методі</w:t>
+      </w:r>
+      <w:bookmarkStart w:id="0" w:name="_GoBack"/>
+      <w:bookmarkEnd w:id="0"/>
+      <w:r>
+        <w:rPr>
+          <w:lang w:val="uk-UA"/>
+        </w:rPr>
+        <w:t>в</w:t>
       </w:r>
       <w:r>
         <w:rPr>
@@ -487,11 +514,13 @@
     <w:p>
       <w:pPr>
         <w:rPr>
-          <w:lang w:val="en-US"/>
-        </w:rPr>
-      </w:pPr>
-      <w:r>
-        <w:rPr>
+          <w:b/>
+          <w:lang w:val="en-US"/>
+        </w:rPr>
+      </w:pPr>
+      <w:r>
+        <w:rPr>
+          <w:b/>
           <w:lang w:val="en-US"/>
         </w:rPr>
         <w:t>YAGNI</w:t>
@@ -500,7 +529,7 @@
     <w:p>
       <w:pPr>
         <w:rPr>
-          <w:lang w:val="uk-UA"/>
+          <w:lang w:val="en-US"/>
         </w:rPr>
       </w:pPr>
       <w:r>
@@ -533,8 +562,6 @@
         </w:rPr>
         <w:t>бо скоріше за все, класи не будуть розширюватись за допомогою успадкування.</w:t>
       </w:r>
-      <w:bookmarkStart w:id="0" w:name="_GoBack"/>
-      <w:bookmarkEnd w:id="0"/>
     </w:p>
     <w:sectPr>
       <w:pgSz w:w="11906" w:h="16838"/>

</xml_diff>